<commit_message>
Refactored naming of the closures
</commit_message>
<xml_diff>
--- a/Bericht.docx
+++ b/Bericht.docx
@@ -181,6 +181,7 @@
                                     <w:dataBinding w:prefixMappings="xmlns:ns0='http://purl.org/dc/elements/1.1/' xmlns:ns1='http://schemas.openxmlformats.org/package/2006/metadata/core-properties' " w:xpath="/ns1:coreProperties[1]/ns0:subject[1]" w:storeItemID="{6C3C8BC8-F283-45AE-878A-BAB7291924A1}"/>
                                     <w:text/>
                                   </w:sdtPr>
+                                  <w:sdtEndPr/>
                                   <w:sdtContent>
                                     <w:r>
                                       <w:rPr>
@@ -305,6 +306,7 @@
                               <w:dataBinding w:prefixMappings="xmlns:ns0='http://purl.org/dc/elements/1.1/' xmlns:ns1='http://schemas.openxmlformats.org/package/2006/metadata/core-properties' " w:xpath="/ns1:coreProperties[1]/ns0:subject[1]" w:storeItemID="{6C3C8BC8-F283-45AE-878A-BAB7291924A1}"/>
                               <w:text/>
                             </w:sdtPr>
+                            <w:sdtEndPr/>
                             <w:sdtContent>
                               <w:r>
                                 <w:rPr>
@@ -853,7 +855,7 @@
                   </wp:anchor>
                 </w:drawing>
               </mc:Choice>
-              <mc:Fallback xmlns:arto="http://schemas.microsoft.com/office/word/2006/arto" xmlns:pic="http://schemas.openxmlformats.org/drawingml/2006/picture" xmlns:a14="http://schemas.microsoft.com/office/drawing/2010/main" xmlns:a="http://schemas.openxmlformats.org/drawingml/2006/main">
+              <mc:Fallback xmlns:a="http://schemas.openxmlformats.org/drawingml/2006/main" xmlns:a14="http://schemas.microsoft.com/office/drawing/2010/main" xmlns:pic="http://schemas.openxmlformats.org/drawingml/2006/picture" xmlns:arto="http://schemas.microsoft.com/office/word/2006/arto">
                 <w:pict w14:anchorId="509A6364">
                   <v:group id="Gruppe 2" style="position:absolute;margin-left:0;margin-top:0;width:432.65pt;height:448.55pt;z-index:-251656192;mso-width-percent:706;mso-height-percent:566;mso-left-percent:220;mso-top-percent:300;mso-position-horizontal-relative:page;mso-position-vertical-relative:page;mso-width-percent:706;mso-height-percent:566;mso-left-percent:220;mso-top-percent:300" coordsize="43291,44910" o:spid="_x0000_s1026" w14:anchorId="3DE4B2E7" o:gfxdata="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">
                     <o:lock v:ext="edit" aspectratio="t"/>
@@ -1164,8 +1166,8 @@
         </w:p>
       </w:sdtContent>
     </w:sdt>
-    <w:bookmarkStart w:id="0" w:name="_Toc528088926" w:displacedByCustomXml="next"/>
-    <w:bookmarkStart w:id="1" w:name="_Toc528089040" w:displacedByCustomXml="next"/>
+    <w:bookmarkStart w:id="0" w:name="_Toc528089040" w:displacedByCustomXml="next"/>
+    <w:bookmarkStart w:id="1" w:name="_Toc528088926" w:displacedByCustomXml="next"/>
     <w:sdt>
       <w:sdtPr>
         <w:rPr>
@@ -1204,25 +1206,997 @@
         </w:p>
         <w:p>
           <w:pPr>
+            <w:pStyle w:val="Verzeichnis1"/>
+            <w:tabs>
+              <w:tab w:val="left" w:pos="440"/>
+              <w:tab w:val="right" w:leader="dot" w:pos="9016"/>
+            </w:tabs>
+            <w:rPr>
+              <w:rFonts w:eastAsiaTheme="minorEastAsia" w:cstheme="minorBidi"/>
+              <w:b w:val="0"/>
+              <w:bCs w:val="0"/>
+              <w:caps w:val="0"/>
+              <w:noProof/>
+              <w:sz w:val="22"/>
+              <w:szCs w:val="22"/>
+              <w:lang w:val="de-CH" w:eastAsia="de-CH"/>
+            </w:rPr>
+          </w:pPr>
+          <w:r>
+            <w:rPr>
+              <w:noProof/>
+            </w:rPr>
+            <w:fldChar w:fldCharType="begin"/>
+          </w:r>
+          <w:r>
+            <w:rPr>
+              <w:noProof/>
+            </w:rPr>
+            <w:instrText xml:space="preserve"> TOC \o "1-3" \h \z \u </w:instrText>
+          </w:r>
+          <w:r>
+            <w:rPr>
+              <w:noProof/>
+            </w:rPr>
+            <w:fldChar w:fldCharType="separate"/>
+          </w:r>
+          <w:hyperlink w:anchor="_Toc532540875" w:history="1">
+            <w:r>
+              <w:rPr>
+                <w:rStyle w:val="Hyperlink"/>
+                <w:noProof/>
+                <w:lang w:val="en-GB"/>
+              </w:rPr>
+              <w:t>1</w:t>
+            </w:r>
+            <w:r>
+              <w:rPr>
+                <w:rFonts w:eastAsiaTheme="minorEastAsia" w:cstheme="minorBidi"/>
+                <w:b w:val="0"/>
+                <w:bCs w:val="0"/>
+                <w:caps w:val="0"/>
+                <w:noProof/>
+                <w:sz w:val="22"/>
+                <w:szCs w:val="22"/>
+                <w:lang w:val="de-CH" w:eastAsia="de-CH"/>
+              </w:rPr>
+              <w:tab/>
+            </w:r>
+            <w:r>
+              <w:rPr>
+                <w:rStyle w:val="Hyperlink"/>
+                <w:noProof/>
+                <w:lang w:val="en-GB"/>
+              </w:rPr>
+              <w:t>Einleitung</w:t>
+            </w:r>
+            <w:r>
+              <w:rPr>
+                <w:noProof/>
+                <w:webHidden/>
+              </w:rPr>
+              <w:tab/>
+            </w:r>
+            <w:r>
+              <w:rPr>
+                <w:noProof/>
+                <w:webHidden/>
+              </w:rPr>
+              <w:fldChar w:fldCharType="begin"/>
+            </w:r>
+            <w:r>
+              <w:rPr>
+                <w:noProof/>
+                <w:webHidden/>
+              </w:rPr>
+              <w:instrText xml:space="preserve"> PAGEREF _Toc532540875 \h </w:instrText>
+            </w:r>
+            <w:r>
+              <w:rPr>
+                <w:noProof/>
+                <w:webHidden/>
+              </w:rPr>
+            </w:r>
+            <w:r>
+              <w:rPr>
+                <w:noProof/>
+                <w:webHidden/>
+              </w:rPr>
+              <w:fldChar w:fldCharType="separate"/>
+            </w:r>
+            <w:r>
+              <w:rPr>
+                <w:noProof/>
+                <w:webHidden/>
+              </w:rPr>
+              <w:t>3</w:t>
+            </w:r>
+            <w:r>
+              <w:rPr>
+                <w:noProof/>
+                <w:webHidden/>
+              </w:rPr>
+              <w:fldChar w:fldCharType="end"/>
+            </w:r>
+          </w:hyperlink>
+        </w:p>
+        <w:p>
+          <w:pPr>
+            <w:pStyle w:val="Verzeichnis1"/>
+            <w:tabs>
+              <w:tab w:val="left" w:pos="440"/>
+              <w:tab w:val="right" w:leader="dot" w:pos="9016"/>
+            </w:tabs>
+            <w:rPr>
+              <w:rFonts w:eastAsiaTheme="minorEastAsia" w:cstheme="minorBidi"/>
+              <w:b w:val="0"/>
+              <w:bCs w:val="0"/>
+              <w:caps w:val="0"/>
+              <w:noProof/>
+              <w:sz w:val="22"/>
+              <w:szCs w:val="22"/>
+              <w:lang w:val="de-CH" w:eastAsia="de-CH"/>
+            </w:rPr>
+          </w:pPr>
+          <w:hyperlink w:anchor="_Toc532540876" w:history="1">
+            <w:r>
+              <w:rPr>
+                <w:rStyle w:val="Hyperlink"/>
+                <w:noProof/>
+                <w:lang w:val="en-GB"/>
+              </w:rPr>
+              <w:t>2</w:t>
+            </w:r>
+            <w:r>
+              <w:rPr>
+                <w:rFonts w:eastAsiaTheme="minorEastAsia" w:cstheme="minorBidi"/>
+                <w:b w:val="0"/>
+                <w:bCs w:val="0"/>
+                <w:caps w:val="0"/>
+                <w:noProof/>
+                <w:sz w:val="22"/>
+                <w:szCs w:val="22"/>
+                <w:lang w:val="de-CH" w:eastAsia="de-CH"/>
+              </w:rPr>
+              <w:tab/>
+            </w:r>
+            <w:r>
+              <w:rPr>
+                <w:rStyle w:val="Hyperlink"/>
+                <w:noProof/>
+                <w:lang w:val="en-GB"/>
+              </w:rPr>
+              <w:t>Code-Beispiele</w:t>
+            </w:r>
+            <w:r>
+              <w:rPr>
+                <w:noProof/>
+                <w:webHidden/>
+              </w:rPr>
+              <w:tab/>
+            </w:r>
+            <w:r>
+              <w:rPr>
+                <w:noProof/>
+                <w:webHidden/>
+              </w:rPr>
+              <w:fldChar w:fldCharType="begin"/>
+            </w:r>
+            <w:r>
+              <w:rPr>
+                <w:noProof/>
+                <w:webHidden/>
+              </w:rPr>
+              <w:instrText xml:space="preserve"> PAGEREF _Toc532540876 \h </w:instrText>
+            </w:r>
+            <w:r>
+              <w:rPr>
+                <w:noProof/>
+                <w:webHidden/>
+              </w:rPr>
+            </w:r>
+            <w:r>
+              <w:rPr>
+                <w:noProof/>
+                <w:webHidden/>
+              </w:rPr>
+              <w:fldChar w:fldCharType="separate"/>
+            </w:r>
+            <w:r>
+              <w:rPr>
+                <w:noProof/>
+                <w:webHidden/>
+              </w:rPr>
+              <w:t>3</w:t>
+            </w:r>
+            <w:r>
+              <w:rPr>
+                <w:noProof/>
+                <w:webHidden/>
+              </w:rPr>
+              <w:fldChar w:fldCharType="end"/>
+            </w:r>
+          </w:hyperlink>
+        </w:p>
+        <w:p>
+          <w:pPr>
+            <w:pStyle w:val="Verzeichnis2"/>
+            <w:tabs>
+              <w:tab w:val="left" w:pos="880"/>
+              <w:tab w:val="right" w:leader="dot" w:pos="9016"/>
+            </w:tabs>
+            <w:rPr>
+              <w:rFonts w:eastAsiaTheme="minorEastAsia" w:cstheme="minorBidi"/>
+              <w:smallCaps w:val="0"/>
+              <w:noProof/>
+              <w:sz w:val="22"/>
+              <w:szCs w:val="22"/>
+              <w:lang w:val="de-CH" w:eastAsia="de-CH"/>
+            </w:rPr>
+          </w:pPr>
+          <w:hyperlink w:anchor="_Toc532540877" w:history="1">
+            <w:r>
+              <w:rPr>
+                <w:rStyle w:val="Hyperlink"/>
+                <w:noProof/>
+                <w:lang w:val="en-GB"/>
+              </w:rPr>
+              <w:t>2.1</w:t>
+            </w:r>
+            <w:r>
+              <w:rPr>
+                <w:rFonts w:eastAsiaTheme="minorEastAsia" w:cstheme="minorBidi"/>
+                <w:smallCaps w:val="0"/>
+                <w:noProof/>
+                <w:sz w:val="22"/>
+                <w:szCs w:val="22"/>
+                <w:lang w:val="de-CH" w:eastAsia="de-CH"/>
+              </w:rPr>
+              <w:tab/>
+            </w:r>
+            <w:r>
+              <w:rPr>
+                <w:rStyle w:val="Hyperlink"/>
+                <w:noProof/>
+                <w:lang w:val="en-GB"/>
+              </w:rPr>
+              <w:t>Closures</w:t>
+            </w:r>
+            <w:r>
+              <w:rPr>
+                <w:noProof/>
+                <w:webHidden/>
+              </w:rPr>
+              <w:tab/>
+            </w:r>
+            <w:r>
+              <w:rPr>
+                <w:noProof/>
+                <w:webHidden/>
+              </w:rPr>
+              <w:fldChar w:fldCharType="begin"/>
+            </w:r>
+            <w:r>
+              <w:rPr>
+                <w:noProof/>
+                <w:webHidden/>
+              </w:rPr>
+              <w:instrText xml:space="preserve"> PAGEREF _Toc532540877 \h </w:instrText>
+            </w:r>
+            <w:r>
+              <w:rPr>
+                <w:noProof/>
+                <w:webHidden/>
+              </w:rPr>
+            </w:r>
+            <w:r>
+              <w:rPr>
+                <w:noProof/>
+                <w:webHidden/>
+              </w:rPr>
+              <w:fldChar w:fldCharType="separate"/>
+            </w:r>
+            <w:r>
+              <w:rPr>
+                <w:noProof/>
+                <w:webHidden/>
+              </w:rPr>
+              <w:t>3</w:t>
+            </w:r>
+            <w:r>
+              <w:rPr>
+                <w:noProof/>
+                <w:webHidden/>
+              </w:rPr>
+              <w:fldChar w:fldCharType="end"/>
+            </w:r>
+          </w:hyperlink>
+        </w:p>
+        <w:p>
+          <w:pPr>
+            <w:pStyle w:val="Verzeichnis2"/>
+            <w:tabs>
+              <w:tab w:val="left" w:pos="880"/>
+              <w:tab w:val="right" w:leader="dot" w:pos="9016"/>
+            </w:tabs>
+            <w:rPr>
+              <w:rFonts w:eastAsiaTheme="minorEastAsia" w:cstheme="minorBidi"/>
+              <w:smallCaps w:val="0"/>
+              <w:noProof/>
+              <w:sz w:val="22"/>
+              <w:szCs w:val="22"/>
+              <w:lang w:val="de-CH" w:eastAsia="de-CH"/>
+            </w:rPr>
+          </w:pPr>
+          <w:hyperlink w:anchor="_Toc532540878" w:history="1">
+            <w:r>
+              <w:rPr>
+                <w:rStyle w:val="Hyperlink"/>
+                <w:noProof/>
+                <w:lang w:val="en-GB"/>
+              </w:rPr>
+              <w:t>2.2</w:t>
+            </w:r>
+            <w:r>
+              <w:rPr>
+                <w:rFonts w:eastAsiaTheme="minorEastAsia" w:cstheme="minorBidi"/>
+                <w:smallCaps w:val="0"/>
+                <w:noProof/>
+                <w:sz w:val="22"/>
+                <w:szCs w:val="22"/>
+                <w:lang w:val="de-CH" w:eastAsia="de-CH"/>
+              </w:rPr>
+              <w:tab/>
+            </w:r>
+            <w:r>
+              <w:rPr>
+                <w:rStyle w:val="Hyperlink"/>
+                <w:noProof/>
+                <w:lang w:val="en-GB"/>
+              </w:rPr>
+              <w:t>Coroutinen</w:t>
+            </w:r>
+            <w:r>
+              <w:rPr>
+                <w:noProof/>
+                <w:webHidden/>
+              </w:rPr>
+              <w:tab/>
+            </w:r>
+            <w:r>
+              <w:rPr>
+                <w:noProof/>
+                <w:webHidden/>
+              </w:rPr>
+              <w:fldChar w:fldCharType="begin"/>
+            </w:r>
+            <w:r>
+              <w:rPr>
+                <w:noProof/>
+                <w:webHidden/>
+              </w:rPr>
+              <w:instrText xml:space="preserve"> PAGEREF _Toc532540878 \h </w:instrText>
+            </w:r>
+            <w:r>
+              <w:rPr>
+                <w:noProof/>
+                <w:webHidden/>
+              </w:rPr>
+            </w:r>
+            <w:r>
+              <w:rPr>
+                <w:noProof/>
+                <w:webHidden/>
+              </w:rPr>
+              <w:fldChar w:fldCharType="separate"/>
+            </w:r>
+            <w:r>
+              <w:rPr>
+                <w:noProof/>
+                <w:webHidden/>
+              </w:rPr>
+              <w:t>3</w:t>
+            </w:r>
+            <w:r>
+              <w:rPr>
+                <w:noProof/>
+                <w:webHidden/>
+              </w:rPr>
+              <w:fldChar w:fldCharType="end"/>
+            </w:r>
+          </w:hyperlink>
+        </w:p>
+        <w:p>
+          <w:pPr>
+            <w:pStyle w:val="Verzeichnis2"/>
+            <w:tabs>
+              <w:tab w:val="left" w:pos="880"/>
+              <w:tab w:val="right" w:leader="dot" w:pos="9016"/>
+            </w:tabs>
+            <w:rPr>
+              <w:rFonts w:eastAsiaTheme="minorEastAsia" w:cstheme="minorBidi"/>
+              <w:smallCaps w:val="0"/>
+              <w:noProof/>
+              <w:sz w:val="22"/>
+              <w:szCs w:val="22"/>
+              <w:lang w:val="de-CH" w:eastAsia="de-CH"/>
+            </w:rPr>
+          </w:pPr>
+          <w:hyperlink w:anchor="_Toc532540879" w:history="1">
+            <w:r>
+              <w:rPr>
+                <w:rStyle w:val="Hyperlink"/>
+                <w:noProof/>
+                <w:lang w:val="en-GB"/>
+              </w:rPr>
+              <w:t>2.3</w:t>
+            </w:r>
+            <w:r>
+              <w:rPr>
+                <w:rFonts w:eastAsiaTheme="minorEastAsia" w:cstheme="minorBidi"/>
+                <w:smallCaps w:val="0"/>
+                <w:noProof/>
+                <w:sz w:val="22"/>
+                <w:szCs w:val="22"/>
+                <w:lang w:val="de-CH" w:eastAsia="de-CH"/>
+              </w:rPr>
+              <w:tab/>
+            </w:r>
+            <w:r>
+              <w:rPr>
+                <w:rStyle w:val="Hyperlink"/>
+                <w:noProof/>
+                <w:lang w:val="en-GB"/>
+              </w:rPr>
+              <w:t>Information Hiding</w:t>
+            </w:r>
+            <w:r>
+              <w:rPr>
+                <w:noProof/>
+                <w:webHidden/>
+              </w:rPr>
+              <w:tab/>
+            </w:r>
+            <w:r>
+              <w:rPr>
+                <w:noProof/>
+                <w:webHidden/>
+              </w:rPr>
+              <w:fldChar w:fldCharType="begin"/>
+            </w:r>
+            <w:r>
+              <w:rPr>
+                <w:noProof/>
+                <w:webHidden/>
+              </w:rPr>
+              <w:instrText xml:space="preserve"> PAGEREF _Toc532540879 \h </w:instrText>
+            </w:r>
+            <w:r>
+              <w:rPr>
+                <w:noProof/>
+                <w:webHidden/>
+              </w:rPr>
+            </w:r>
+            <w:r>
+              <w:rPr>
+                <w:noProof/>
+                <w:webHidden/>
+              </w:rPr>
+              <w:fldChar w:fldCharType="separate"/>
+            </w:r>
+            <w:r>
+              <w:rPr>
+                <w:noProof/>
+                <w:webHidden/>
+              </w:rPr>
+              <w:t>3</w:t>
+            </w:r>
+            <w:r>
+              <w:rPr>
+                <w:noProof/>
+                <w:webHidden/>
+              </w:rPr>
+              <w:fldChar w:fldCharType="end"/>
+            </w:r>
+          </w:hyperlink>
+        </w:p>
+        <w:p>
+          <w:pPr>
+            <w:pStyle w:val="Verzeichnis2"/>
+            <w:tabs>
+              <w:tab w:val="left" w:pos="880"/>
+              <w:tab w:val="right" w:leader="dot" w:pos="9016"/>
+            </w:tabs>
+            <w:rPr>
+              <w:rFonts w:eastAsiaTheme="minorEastAsia" w:cstheme="minorBidi"/>
+              <w:smallCaps w:val="0"/>
+              <w:noProof/>
+              <w:sz w:val="22"/>
+              <w:szCs w:val="22"/>
+              <w:lang w:val="de-CH" w:eastAsia="de-CH"/>
+            </w:rPr>
+          </w:pPr>
+          <w:hyperlink w:anchor="_Toc532540880" w:history="1">
+            <w:r>
+              <w:rPr>
+                <w:rStyle w:val="Hyperlink"/>
+                <w:noProof/>
+                <w:lang w:val="en-GB"/>
+              </w:rPr>
+              <w:t>2.4</w:t>
+            </w:r>
+            <w:r>
+              <w:rPr>
+                <w:rFonts w:eastAsiaTheme="minorEastAsia" w:cstheme="minorBidi"/>
+                <w:smallCaps w:val="0"/>
+                <w:noProof/>
+                <w:sz w:val="22"/>
+                <w:szCs w:val="22"/>
+                <w:lang w:val="de-CH" w:eastAsia="de-CH"/>
+              </w:rPr>
+              <w:tab/>
+            </w:r>
+            <w:r>
+              <w:rPr>
+                <w:rStyle w:val="Hyperlink"/>
+                <w:noProof/>
+                <w:lang w:val="en-GB"/>
+              </w:rPr>
+              <w:t>Principle of least privilege</w:t>
+            </w:r>
+            <w:r>
+              <w:rPr>
+                <w:noProof/>
+                <w:webHidden/>
+              </w:rPr>
+              <w:tab/>
+            </w:r>
+            <w:r>
+              <w:rPr>
+                <w:noProof/>
+                <w:webHidden/>
+              </w:rPr>
+              <w:fldChar w:fldCharType="begin"/>
+            </w:r>
+            <w:r>
+              <w:rPr>
+                <w:noProof/>
+                <w:webHidden/>
+              </w:rPr>
+              <w:instrText xml:space="preserve"> PAGEREF _Toc532540880 \h </w:instrText>
+            </w:r>
+            <w:r>
+              <w:rPr>
+                <w:noProof/>
+                <w:webHidden/>
+              </w:rPr>
+            </w:r>
+            <w:r>
+              <w:rPr>
+                <w:noProof/>
+                <w:webHidden/>
+              </w:rPr>
+              <w:fldChar w:fldCharType="separate"/>
+            </w:r>
+            <w:r>
+              <w:rPr>
+                <w:noProof/>
+                <w:webHidden/>
+              </w:rPr>
+              <w:t>3</w:t>
+            </w:r>
+            <w:r>
+              <w:rPr>
+                <w:noProof/>
+                <w:webHidden/>
+              </w:rPr>
+              <w:fldChar w:fldCharType="end"/>
+            </w:r>
+          </w:hyperlink>
+        </w:p>
+        <w:p>
+          <w:pPr>
+            <w:pStyle w:val="Verzeichnis1"/>
+            <w:tabs>
+              <w:tab w:val="left" w:pos="440"/>
+              <w:tab w:val="right" w:leader="dot" w:pos="9016"/>
+            </w:tabs>
+            <w:rPr>
+              <w:rFonts w:eastAsiaTheme="minorEastAsia" w:cstheme="minorBidi"/>
+              <w:b w:val="0"/>
+              <w:bCs w:val="0"/>
+              <w:caps w:val="0"/>
+              <w:noProof/>
+              <w:sz w:val="22"/>
+              <w:szCs w:val="22"/>
+              <w:lang w:val="de-CH" w:eastAsia="de-CH"/>
+            </w:rPr>
+          </w:pPr>
+          <w:hyperlink w:anchor="_Toc532540881" w:history="1">
+            <w:r>
+              <w:rPr>
+                <w:rStyle w:val="Hyperlink"/>
+                <w:noProof/>
+                <w:lang w:val="en-GB"/>
+              </w:rPr>
+              <w:t>3</w:t>
+            </w:r>
+            <w:r>
+              <w:rPr>
+                <w:rFonts w:eastAsiaTheme="minorEastAsia" w:cstheme="minorBidi"/>
+                <w:b w:val="0"/>
+                <w:bCs w:val="0"/>
+                <w:caps w:val="0"/>
+                <w:noProof/>
+                <w:sz w:val="22"/>
+                <w:szCs w:val="22"/>
+                <w:lang w:val="de-CH" w:eastAsia="de-CH"/>
+              </w:rPr>
+              <w:tab/>
+            </w:r>
+            <w:r>
+              <w:rPr>
+                <w:rStyle w:val="Hyperlink"/>
+                <w:noProof/>
+                <w:lang w:val="en-GB"/>
+              </w:rPr>
+              <w:t>Fazite</w:t>
+            </w:r>
+            <w:r>
+              <w:rPr>
+                <w:noProof/>
+                <w:webHidden/>
+              </w:rPr>
+              <w:tab/>
+            </w:r>
+            <w:r>
+              <w:rPr>
+                <w:noProof/>
+                <w:webHidden/>
+              </w:rPr>
+              <w:fldChar w:fldCharType="begin"/>
+            </w:r>
+            <w:r>
+              <w:rPr>
+                <w:noProof/>
+                <w:webHidden/>
+              </w:rPr>
+              <w:instrText xml:space="preserve"> PAGEREF _Toc532540881 \h </w:instrText>
+            </w:r>
+            <w:r>
+              <w:rPr>
+                <w:noProof/>
+                <w:webHidden/>
+              </w:rPr>
+            </w:r>
+            <w:r>
+              <w:rPr>
+                <w:noProof/>
+                <w:webHidden/>
+              </w:rPr>
+              <w:fldChar w:fldCharType="separate"/>
+            </w:r>
+            <w:r>
+              <w:rPr>
+                <w:noProof/>
+                <w:webHidden/>
+              </w:rPr>
+              <w:t>3</w:t>
+            </w:r>
+            <w:r>
+              <w:rPr>
+                <w:noProof/>
+                <w:webHidden/>
+              </w:rPr>
+              <w:fldChar w:fldCharType="end"/>
+            </w:r>
+          </w:hyperlink>
+        </w:p>
+        <w:p>
+          <w:pPr>
+            <w:pStyle w:val="Verzeichnis2"/>
+            <w:tabs>
+              <w:tab w:val="left" w:pos="880"/>
+              <w:tab w:val="right" w:leader="dot" w:pos="9016"/>
+            </w:tabs>
+            <w:rPr>
+              <w:rFonts w:eastAsiaTheme="minorEastAsia" w:cstheme="minorBidi"/>
+              <w:smallCaps w:val="0"/>
+              <w:noProof/>
+              <w:sz w:val="22"/>
+              <w:szCs w:val="22"/>
+              <w:lang w:val="de-CH" w:eastAsia="de-CH"/>
+            </w:rPr>
+          </w:pPr>
+          <w:hyperlink w:anchor="_Toc532540882" w:history="1">
+            <w:r>
+              <w:rPr>
+                <w:rStyle w:val="Hyperlink"/>
+                <w:noProof/>
+                <w:lang w:val="en-GB"/>
+              </w:rPr>
+              <w:t>3.1</w:t>
+            </w:r>
+            <w:r>
+              <w:rPr>
+                <w:rFonts w:eastAsiaTheme="minorEastAsia" w:cstheme="minorBidi"/>
+                <w:smallCaps w:val="0"/>
+                <w:noProof/>
+                <w:sz w:val="22"/>
+                <w:szCs w:val="22"/>
+                <w:lang w:val="de-CH" w:eastAsia="de-CH"/>
+              </w:rPr>
+              <w:tab/>
+            </w:r>
+            <w:r>
+              <w:rPr>
+                <w:rStyle w:val="Hyperlink"/>
+                <w:noProof/>
+                <w:lang w:val="en-GB"/>
+              </w:rPr>
+              <w:t>Technisch</w:t>
+            </w:r>
+            <w:r>
+              <w:rPr>
+                <w:noProof/>
+                <w:webHidden/>
+              </w:rPr>
+              <w:tab/>
+            </w:r>
+            <w:r>
+              <w:rPr>
+                <w:noProof/>
+                <w:webHidden/>
+              </w:rPr>
+              <w:fldChar w:fldCharType="begin"/>
+            </w:r>
+            <w:r>
+              <w:rPr>
+                <w:noProof/>
+                <w:webHidden/>
+              </w:rPr>
+              <w:instrText xml:space="preserve"> PAGEREF _Toc532540882 \h </w:instrText>
+            </w:r>
+            <w:r>
+              <w:rPr>
+                <w:noProof/>
+                <w:webHidden/>
+              </w:rPr>
+            </w:r>
+            <w:r>
+              <w:rPr>
+                <w:noProof/>
+                <w:webHidden/>
+              </w:rPr>
+              <w:fldChar w:fldCharType="separate"/>
+            </w:r>
+            <w:r>
+              <w:rPr>
+                <w:noProof/>
+                <w:webHidden/>
+              </w:rPr>
+              <w:t>3</w:t>
+            </w:r>
+            <w:r>
+              <w:rPr>
+                <w:noProof/>
+                <w:webHidden/>
+              </w:rPr>
+              <w:fldChar w:fldCharType="end"/>
+            </w:r>
+          </w:hyperlink>
+        </w:p>
+        <w:p>
+          <w:pPr>
+            <w:pStyle w:val="Verzeichnis2"/>
+            <w:tabs>
+              <w:tab w:val="left" w:pos="880"/>
+              <w:tab w:val="right" w:leader="dot" w:pos="9016"/>
+            </w:tabs>
+            <w:rPr>
+              <w:rFonts w:eastAsiaTheme="minorEastAsia" w:cstheme="minorBidi"/>
+              <w:smallCaps w:val="0"/>
+              <w:noProof/>
+              <w:sz w:val="22"/>
+              <w:szCs w:val="22"/>
+              <w:lang w:val="de-CH" w:eastAsia="de-CH"/>
+            </w:rPr>
+          </w:pPr>
+          <w:hyperlink w:anchor="_Toc532540883" w:history="1">
+            <w:r>
+              <w:rPr>
+                <w:rStyle w:val="Hyperlink"/>
+                <w:noProof/>
+                <w:lang w:val="en-GB"/>
+              </w:rPr>
+              <w:t>3.2</w:t>
+            </w:r>
+            <w:r>
+              <w:rPr>
+                <w:rFonts w:eastAsiaTheme="minorEastAsia" w:cstheme="minorBidi"/>
+                <w:smallCaps w:val="0"/>
+                <w:noProof/>
+                <w:sz w:val="22"/>
+                <w:szCs w:val="22"/>
+                <w:lang w:val="de-CH" w:eastAsia="de-CH"/>
+              </w:rPr>
+              <w:tab/>
+            </w:r>
+            <w:r>
+              <w:rPr>
+                <w:rStyle w:val="Hyperlink"/>
+                <w:noProof/>
+                <w:lang w:val="en-GB"/>
+              </w:rPr>
+              <w:t>Persönlich</w:t>
+            </w:r>
+            <w:r>
+              <w:rPr>
+                <w:noProof/>
+                <w:webHidden/>
+              </w:rPr>
+              <w:tab/>
+            </w:r>
+            <w:r>
+              <w:rPr>
+                <w:noProof/>
+                <w:webHidden/>
+              </w:rPr>
+              <w:fldChar w:fldCharType="begin"/>
+            </w:r>
+            <w:r>
+              <w:rPr>
+                <w:noProof/>
+                <w:webHidden/>
+              </w:rPr>
+              <w:instrText xml:space="preserve"> PAGEREF _Toc532540883 \h </w:instrText>
+            </w:r>
+            <w:r>
+              <w:rPr>
+                <w:noProof/>
+                <w:webHidden/>
+              </w:rPr>
+            </w:r>
+            <w:r>
+              <w:rPr>
+                <w:noProof/>
+                <w:webHidden/>
+              </w:rPr>
+              <w:fldChar w:fldCharType="separate"/>
+            </w:r>
+            <w:r>
+              <w:rPr>
+                <w:noProof/>
+                <w:webHidden/>
+              </w:rPr>
+              <w:t>3</w:t>
+            </w:r>
+            <w:r>
+              <w:rPr>
+                <w:noProof/>
+                <w:webHidden/>
+              </w:rPr>
+              <w:fldChar w:fldCharType="end"/>
+            </w:r>
+          </w:hyperlink>
+        </w:p>
+        <w:p>
+          <w:pPr>
+            <w:pStyle w:val="Verzeichnis1"/>
+            <w:tabs>
+              <w:tab w:val="left" w:pos="440"/>
+              <w:tab w:val="right" w:leader="dot" w:pos="9016"/>
+            </w:tabs>
+            <w:rPr>
+              <w:rFonts w:eastAsiaTheme="minorEastAsia" w:cstheme="minorBidi"/>
+              <w:b w:val="0"/>
+              <w:bCs w:val="0"/>
+              <w:caps w:val="0"/>
+              <w:noProof/>
+              <w:sz w:val="22"/>
+              <w:szCs w:val="22"/>
+              <w:lang w:val="de-CH" w:eastAsia="de-CH"/>
+            </w:rPr>
+          </w:pPr>
+          <w:hyperlink w:anchor="_Toc532540884" w:history="1">
+            <w:r>
+              <w:rPr>
+                <w:rStyle w:val="Hyperlink"/>
+                <w:noProof/>
+                <w:lang w:val="en-GB"/>
+              </w:rPr>
+              <w:t>4</w:t>
+            </w:r>
+            <w:r>
+              <w:rPr>
+                <w:rFonts w:eastAsiaTheme="minorEastAsia" w:cstheme="minorBidi"/>
+                <w:b w:val="0"/>
+                <w:bCs w:val="0"/>
+                <w:caps w:val="0"/>
+                <w:noProof/>
+                <w:sz w:val="22"/>
+                <w:szCs w:val="22"/>
+                <w:lang w:val="de-CH" w:eastAsia="de-CH"/>
+              </w:rPr>
+              <w:tab/>
+            </w:r>
+            <w:r>
+              <w:rPr>
+                <w:rStyle w:val="Hyperlink"/>
+                <w:noProof/>
+                <w:lang w:val="en-GB"/>
+              </w:rPr>
+              <w:t>Quellen</w:t>
+            </w:r>
+            <w:r>
+              <w:rPr>
+                <w:noProof/>
+                <w:webHidden/>
+              </w:rPr>
+              <w:tab/>
+            </w:r>
+            <w:r>
+              <w:rPr>
+                <w:noProof/>
+                <w:webHidden/>
+              </w:rPr>
+              <w:fldChar w:fldCharType="begin"/>
+            </w:r>
+            <w:r>
+              <w:rPr>
+                <w:noProof/>
+                <w:webHidden/>
+              </w:rPr>
+              <w:instrText xml:space="preserve"> PAGEREF _Toc532540884 \h </w:instrText>
+            </w:r>
+            <w:r>
+              <w:rPr>
+                <w:noProof/>
+                <w:webHidden/>
+              </w:rPr>
+            </w:r>
+            <w:r>
+              <w:rPr>
+                <w:noProof/>
+                <w:webHidden/>
+              </w:rPr>
+              <w:fldChar w:fldCharType="separate"/>
+            </w:r>
+            <w:r>
+              <w:rPr>
+                <w:noProof/>
+                <w:webHidden/>
+              </w:rPr>
+              <w:t>3</w:t>
+            </w:r>
+            <w:r>
+              <w:rPr>
+                <w:noProof/>
+                <w:webHidden/>
+              </w:rPr>
+              <w:fldChar w:fldCharType="end"/>
+            </w:r>
+          </w:hyperlink>
+        </w:p>
+        <w:p>
+          <w:pPr>
             <w:rPr>
               <w:b/>
               <w:bCs/>
             </w:rPr>
           </w:pPr>
-          <w:fldSimple w:instr=" TOC \o &quot;1-3&quot; \h \z \u ">
-            <w:r>
-              <w:rPr>
-                <w:rFonts w:cstheme="minorHAnsi"/>
-                <w:b/>
-                <w:bCs/>
-                <w:caps/>
-                <w:noProof/>
-                <w:sz w:val="20"/>
-                <w:szCs w:val="20"/>
-              </w:rPr>
-              <w:t>Es wurden keine Einträge für das Inhaltsverzeichnis gefunden.</w:t>
-            </w:r>
-          </w:fldSimple>
+          <w:r>
+            <w:rPr>
+              <w:rFonts w:cstheme="minorHAnsi"/>
+              <w:b/>
+              <w:bCs/>
+              <w:caps/>
+              <w:noProof/>
+              <w:sz w:val="20"/>
+              <w:szCs w:val="20"/>
+            </w:rPr>
+            <w:fldChar w:fldCharType="end"/>
+          </w:r>
         </w:p>
       </w:sdtContent>
     </w:sdt>
@@ -1233,21 +2207,171 @@
           <w:lang w:val="en-GB"/>
         </w:rPr>
       </w:pPr>
+      <w:bookmarkStart w:id="2" w:name="_Toc532540875"/>
+      <w:proofErr w:type="spellStart"/>
       <w:r>
         <w:rPr>
           <w:lang w:val="en-GB"/>
         </w:rPr>
-        <w:br w:type="page"/>
+        <w:t>Einleitung</w:t>
+      </w:r>
+      <w:bookmarkEnd w:id="2"/>
+      <w:proofErr w:type="spellEnd"/>
+    </w:p>
+    <w:p>
+      <w:pPr>
+        <w:rPr>
+          <w:lang w:val="en-GB"/>
+        </w:rPr>
+      </w:pPr>
+      <w:r>
+        <w:rPr>
+          <w:lang w:val="en-GB"/>
+        </w:rPr>
+        <w:t xml:space="preserve">Lua </w:t>
       </w:r>
       <w:proofErr w:type="spellStart"/>
       <w:r>
         <w:rPr>
           <w:lang w:val="en-GB"/>
         </w:rPr>
-        <w:lastRenderedPageBreak/>
-        <w:t>Einleitung</w:t>
+        <w:t>ist</w:t>
       </w:r>
       <w:proofErr w:type="spellEnd"/>
+      <w:r>
+        <w:rPr>
+          <w:lang w:val="en-GB"/>
+        </w:rPr>
+        <w:t xml:space="preserve"> </w:t>
+      </w:r>
+      <w:proofErr w:type="spellStart"/>
+      <w:r>
+        <w:rPr>
+          <w:lang w:val="en-GB"/>
+        </w:rPr>
+        <w:t>grundlegend</w:t>
+      </w:r>
+      <w:proofErr w:type="spellEnd"/>
+      <w:r>
+        <w:rPr>
+          <w:lang w:val="en-GB"/>
+        </w:rPr>
+        <w:t xml:space="preserve"> </w:t>
+      </w:r>
+      <w:proofErr w:type="spellStart"/>
+      <w:r>
+        <w:rPr>
+          <w:lang w:val="en-GB"/>
+        </w:rPr>
+        <w:t>eine</w:t>
+      </w:r>
+      <w:proofErr w:type="spellEnd"/>
+      <w:r>
+        <w:rPr>
+          <w:lang w:val="en-GB"/>
+        </w:rPr>
+        <w:t xml:space="preserve"> imperative-</w:t>
+      </w:r>
+      <w:proofErr w:type="spellStart"/>
+      <w:r>
+        <w:rPr>
+          <w:lang w:val="en-GB"/>
+        </w:rPr>
+        <w:t>prozedurale</w:t>
+      </w:r>
+      <w:proofErr w:type="spellEnd"/>
+      <w:r>
+        <w:rPr>
+          <w:lang w:val="en-GB"/>
+        </w:rPr>
+        <w:t xml:space="preserve"> </w:t>
+      </w:r>
+      <w:proofErr w:type="spellStart"/>
+      <w:r>
+        <w:rPr>
+          <w:lang w:val="en-GB"/>
+        </w:rPr>
+        <w:t>Programmiersprache</w:t>
+      </w:r>
+      <w:proofErr w:type="spellEnd"/>
+      <w:r>
+        <w:rPr>
+          <w:lang w:val="en-GB"/>
+        </w:rPr>
+        <w:t xml:space="preserve">. Auch </w:t>
+      </w:r>
+      <w:proofErr w:type="spellStart"/>
+      <w:r>
+        <w:rPr>
+          <w:lang w:val="en-GB"/>
+        </w:rPr>
+        <w:t>wenn</w:t>
+      </w:r>
+      <w:proofErr w:type="spellEnd"/>
+      <w:r>
+        <w:rPr>
+          <w:lang w:val="en-GB"/>
+        </w:rPr>
+        <w:t xml:space="preserve"> Lua </w:t>
+      </w:r>
+      <w:proofErr w:type="spellStart"/>
+      <w:r>
+        <w:rPr>
+          <w:lang w:val="en-GB"/>
+        </w:rPr>
+        <w:t>keine</w:t>
+      </w:r>
+      <w:proofErr w:type="spellEnd"/>
+      <w:r>
+        <w:rPr>
+          <w:lang w:val="en-GB"/>
+        </w:rPr>
+        <w:t xml:space="preserve"> Klassen </w:t>
+      </w:r>
+      <w:proofErr w:type="spellStart"/>
+      <w:r>
+        <w:rPr>
+          <w:lang w:val="en-GB"/>
+        </w:rPr>
+        <w:t>unterstüzt</w:t>
+      </w:r>
+      <w:proofErr w:type="spellEnd"/>
+      <w:r>
+        <w:rPr>
+          <w:lang w:val="en-GB"/>
+        </w:rPr>
+        <w:t xml:space="preserve">, so </w:t>
+      </w:r>
+      <w:proofErr w:type="spellStart"/>
+      <w:r>
+        <w:rPr>
+          <w:lang w:val="en-GB"/>
+        </w:rPr>
+        <w:t>kann</w:t>
+      </w:r>
+      <w:proofErr w:type="spellEnd"/>
+      <w:r>
+        <w:rPr>
+          <w:lang w:val="en-GB"/>
+        </w:rPr>
+        <w:t xml:space="preserve"> </w:t>
+      </w:r>
+      <w:proofErr w:type="spellStart"/>
+      <w:r>
+        <w:rPr>
+          <w:lang w:val="en-GB"/>
+        </w:rPr>
+        <w:t>mithilfe</w:t>
+      </w:r>
+      <w:proofErr w:type="spellEnd"/>
+      <w:r>
+        <w:rPr>
+          <w:lang w:val="en-GB"/>
+        </w:rPr>
+        <w:t xml:space="preserve"> von </w:t>
+      </w:r>
+      <w:bookmarkStart w:id="3" w:name="_GoBack"/>
+      <w:bookmarkEnd w:id="3"/>
     </w:p>
     <w:p>
       <w:pPr>
@@ -1356,6 +2480,7 @@
           <w:lang w:val="en-GB"/>
         </w:rPr>
       </w:pPr>
+      <w:bookmarkStart w:id="4" w:name="_Toc532540876"/>
       <w:r>
         <w:rPr>
           <w:lang w:val="en-GB"/>
@@ -1369,6 +2494,7 @@
         </w:rPr>
         <w:t>Beispiele</w:t>
       </w:r>
+      <w:bookmarkEnd w:id="4"/>
       <w:proofErr w:type="spellEnd"/>
     </w:p>
     <w:p>
@@ -1378,12 +2504,14 @@
           <w:lang w:val="en-GB"/>
         </w:rPr>
       </w:pPr>
+      <w:bookmarkStart w:id="5" w:name="_Toc532540877"/>
       <w:r>
         <w:rPr>
           <w:lang w:val="en-GB"/>
         </w:rPr>
         <w:t>Closures</w:t>
       </w:r>
+      <w:bookmarkEnd w:id="5"/>
     </w:p>
     <w:p>
       <w:pPr>
@@ -1392,6 +2520,7 @@
           <w:lang w:val="en-GB"/>
         </w:rPr>
       </w:pPr>
+      <w:bookmarkStart w:id="6" w:name="_Toc532540878"/>
       <w:proofErr w:type="spellStart"/>
       <w:r>
         <w:rPr>
@@ -1399,6 +2528,7 @@
         </w:rPr>
         <w:t>Coroutinen</w:t>
       </w:r>
+      <w:bookmarkEnd w:id="6"/>
       <w:proofErr w:type="spellEnd"/>
     </w:p>
     <w:p>
@@ -1408,12 +2538,14 @@
           <w:lang w:val="en-GB"/>
         </w:rPr>
       </w:pPr>
+      <w:bookmarkStart w:id="7" w:name="_Toc532540879"/>
       <w:r>
         <w:rPr>
           <w:lang w:val="en-GB"/>
         </w:rPr>
         <w:t>Information Hiding</w:t>
       </w:r>
+      <w:bookmarkEnd w:id="7"/>
     </w:p>
     <w:p>
       <w:pPr>
@@ -1422,12 +2554,14 @@
           <w:lang w:val="en-GB"/>
         </w:rPr>
       </w:pPr>
+      <w:bookmarkStart w:id="8" w:name="_Toc532540880"/>
       <w:r>
         <w:rPr>
           <w:lang w:val="en-GB"/>
         </w:rPr>
         <w:t>Principle of least privilege</w:t>
       </w:r>
+      <w:bookmarkEnd w:id="8"/>
     </w:p>
     <w:p>
       <w:pPr>
@@ -1436,6 +2570,7 @@
           <w:lang w:val="en-GB"/>
         </w:rPr>
       </w:pPr>
+      <w:bookmarkStart w:id="9" w:name="_Toc532540881"/>
       <w:proofErr w:type="spellStart"/>
       <w:r>
         <w:rPr>
@@ -1443,6 +2578,7 @@
         </w:rPr>
         <w:t>Fazite</w:t>
       </w:r>
+      <w:bookmarkEnd w:id="9"/>
       <w:proofErr w:type="spellEnd"/>
     </w:p>
     <w:p>
@@ -1452,6 +2588,7 @@
           <w:lang w:val="en-GB"/>
         </w:rPr>
       </w:pPr>
+      <w:bookmarkStart w:id="10" w:name="_Toc532540882"/>
       <w:proofErr w:type="spellStart"/>
       <w:r>
         <w:rPr>
@@ -1459,6 +2596,7 @@
         </w:rPr>
         <w:t>Technisch</w:t>
       </w:r>
+      <w:bookmarkEnd w:id="10"/>
       <w:proofErr w:type="spellEnd"/>
     </w:p>
     <w:p>
@@ -1468,6 +2606,7 @@
           <w:lang w:val="en-GB"/>
         </w:rPr>
       </w:pPr>
+      <w:bookmarkStart w:id="11" w:name="_Toc532540883"/>
       <w:proofErr w:type="spellStart"/>
       <w:r>
         <w:rPr>
@@ -1475,6 +2614,7 @@
         </w:rPr>
         <w:t>Persönlich</w:t>
       </w:r>
+      <w:bookmarkEnd w:id="11"/>
       <w:proofErr w:type="spellEnd"/>
     </w:p>
     <w:p>
@@ -1484,6 +2624,7 @@
           <w:lang w:val="en-GB"/>
         </w:rPr>
       </w:pPr>
+      <w:bookmarkStart w:id="12" w:name="_Toc532540884"/>
       <w:proofErr w:type="spellStart"/>
       <w:r>
         <w:rPr>
@@ -1491,6 +2632,7 @@
         </w:rPr>
         <w:t>Quellen</w:t>
       </w:r>
+      <w:bookmarkEnd w:id="12"/>
       <w:proofErr w:type="spellEnd"/>
     </w:p>
     <w:p>
@@ -1528,8 +2670,6 @@
         </w:rPr>
         <w:t>E</w:t>
       </w:r>
-      <w:bookmarkStart w:id="2" w:name="_GoBack"/>
-      <w:bookmarkEnd w:id="2"/>
       <w:r>
         <w:rPr>
           <w:lang w:val="en-GB"/>
@@ -1612,7 +2752,7 @@
         <w:noProof/>
         <w:lang w:val="de-CH"/>
       </w:rPr>
-      <w:t>13.12.2018</w:t>
+      <w:t>14.12.2018</w:t>
     </w:r>
     <w:r>
       <w:fldChar w:fldCharType="end"/>
@@ -4526,6 +5666,7 @@
     <w:rsid w:val="006061D3"/>
     <w:rsid w:val="007D2B84"/>
     <w:rsid w:val="009051AE"/>
+    <w:rsid w:val="00A0490E"/>
     <w:rsid w:val="00A74DF9"/>
     <w:rsid w:val="00B47DC8"/>
     <w:rsid w:val="00C5016D"/>
@@ -5264,7 +6405,7 @@
 </file>
 
 <file path=customXml/itemProps1.xml><?xml version="1.0" encoding="utf-8"?>
-<ds:datastoreItem xmlns:ds="http://schemas.openxmlformats.org/officeDocument/2006/customXml" ds:itemID="{391001D1-721C-4955-8BB9-300CDF26B477}">
+<ds:datastoreItem xmlns:ds="http://schemas.openxmlformats.org/officeDocument/2006/customXml" ds:itemID="{3402E79C-C1CE-4F36-AC3E-89E01BF221D2}">
   <ds:schemaRefs>
     <ds:schemaRef ds:uri="http://schemas.openxmlformats.org/officeDocument/2006/bibliography"/>
   </ds:schemaRefs>

</xml_diff>